<commit_message>
lagt till vilka biblotek som används i dokumentation/readme
</commit_message>
<xml_diff>
--- a/Dokumentation Egna projektet.docx
+++ b/Dokumentation Egna projektet.docx
@@ -17,10 +17,29 @@
     </w:p>
     <w:p>
       <w:r>
-        <w:t xml:space="preserve">Bildanalys förbereder bilder på kändisar ansikten, tränar en </w:t>
-      </w:r>
-      <w:r>
-        <w:t xml:space="preserve">Convolutional Neural Network </w:t>
+        <w:t>Bildanalys förbereder bilder på kändisar</w:t>
+      </w:r>
+      <w:r>
+        <w:t>s</w:t>
+      </w:r>
+      <w:r>
+        <w:t xml:space="preserve"> ansikten, tränar en </w:t>
+      </w:r>
+      <w:proofErr w:type="spellStart"/>
+      <w:r>
+        <w:t>Convolutional</w:t>
+      </w:r>
+      <w:proofErr w:type="spellEnd"/>
+      <w:r>
+        <w:t xml:space="preserve"> Neural </w:t>
+      </w:r>
+      <w:proofErr w:type="spellStart"/>
+      <w:r>
+        <w:t>Network</w:t>
+      </w:r>
+      <w:proofErr w:type="spellEnd"/>
+      <w:r>
+        <w:t xml:space="preserve"> </w:t>
       </w:r>
       <w:r>
         <w:t>(CNN) modell och kan därefter analysera en okänd bild med ett eller flera ansikten och förutsäga namn på ansiktena i bilden. Stöd för att spara och ladda en tränad modell.</w:t>
@@ -28,7 +47,41 @@
     </w:p>
     <w:p>
       <w:r>
-        <w:t xml:space="preserve">Det finns en zip fil som innehåller orginalbilder, förbereda bilder, sparad modell och okända bilder att analysera. Dessa ligger på ITHS OneDrive och kan nås med denna delningslänk: </w:t>
+        <w:t xml:space="preserve">Det finns en </w:t>
+      </w:r>
+      <w:proofErr w:type="spellStart"/>
+      <w:r>
+        <w:t>zip</w:t>
+      </w:r>
+      <w:proofErr w:type="spellEnd"/>
+      <w:r>
+        <w:t xml:space="preserve"> fil som innehåller </w:t>
+      </w:r>
+      <w:r>
+        <w:t>originalbilder</w:t>
+      </w:r>
+      <w:r>
+        <w:t xml:space="preserve">, förbereda bilder, sparad modell och okända bilder att analysera. Dessa ligger på </w:t>
+      </w:r>
+      <w:r>
+        <w:t xml:space="preserve">mitt </w:t>
+      </w:r>
+      <w:r>
+        <w:t xml:space="preserve">ITHS </w:t>
+      </w:r>
+      <w:proofErr w:type="spellStart"/>
+      <w:r>
+        <w:t>OneDrive</w:t>
+      </w:r>
+      <w:proofErr w:type="spellEnd"/>
+      <w:r>
+        <w:t xml:space="preserve"> </w:t>
+      </w:r>
+      <w:r>
+        <w:t xml:space="preserve">konto </w:t>
+      </w:r>
+      <w:r>
+        <w:t xml:space="preserve">och kan nås med denna delningslänk: </w:t>
       </w:r>
       <w:hyperlink r:id="rId5" w:history="1">
         <w:r>
@@ -41,7 +94,23 @@
     </w:p>
     <w:p>
       <w:r>
-        <w:t>Packa upp mapparna från zip filen och ange sökväg i Python filen ”start.py”</w:t>
+        <w:t xml:space="preserve">Packa upp mapparna från </w:t>
+      </w:r>
+      <w:proofErr w:type="spellStart"/>
+      <w:r>
+        <w:t>zip</w:t>
+      </w:r>
+      <w:proofErr w:type="spellEnd"/>
+      <w:r>
+        <w:t xml:space="preserve"> filen och ange sökväg i </w:t>
+      </w:r>
+      <w:proofErr w:type="spellStart"/>
+      <w:r>
+        <w:t>Python</w:t>
+      </w:r>
+      <w:proofErr w:type="spellEnd"/>
+      <w:r>
+        <w:t xml:space="preserve"> filen ”start.py”</w:t>
       </w:r>
     </w:p>
     <w:p>
@@ -231,7 +300,31 @@
         <w:t xml:space="preserve">anger kategori namn dvs namn på person. </w:t>
       </w:r>
       <w:r>
-        <w:t>För varje bild används Multi-Task Cascaded Convolutional Neural Networks (MTCNN) för att k</w:t>
+        <w:t xml:space="preserve">För varje bild används Multi-Task </w:t>
+      </w:r>
+      <w:proofErr w:type="spellStart"/>
+      <w:r>
+        <w:t>Cascaded</w:t>
+      </w:r>
+      <w:proofErr w:type="spellEnd"/>
+      <w:r>
+        <w:t xml:space="preserve"> </w:t>
+      </w:r>
+      <w:proofErr w:type="spellStart"/>
+      <w:r>
+        <w:t>Convolutional</w:t>
+      </w:r>
+      <w:proofErr w:type="spellEnd"/>
+      <w:r>
+        <w:t xml:space="preserve"> Neural </w:t>
+      </w:r>
+      <w:proofErr w:type="spellStart"/>
+      <w:r>
+        <w:t>Networks</w:t>
+      </w:r>
+      <w:proofErr w:type="spellEnd"/>
+      <w:r>
+        <w:t xml:space="preserve"> (MTCNN) för att k</w:t>
       </w:r>
       <w:r>
         <w:t xml:space="preserve">änna av ansikten. Varje ansikte beskärs ut </w:t>
@@ -245,11 +338,21 @@
       <w:r>
         <w:t xml:space="preserve">För att förbättra igenkänning, framförallt på kvinnliga modeller med långt hår utökas boxen med 20% om det är möjligt, dvs bildens yttre gräns inte överskrids. Som standard hämtas max 5 ansikten ut från en bild, ansiktenas sorteras efter </w:t>
       </w:r>
+      <w:proofErr w:type="spellStart"/>
       <w:r>
         <w:t>confidence</w:t>
       </w:r>
-      <w:r>
-        <w:t xml:space="preserve"> (nivå på förtroende/tillförlitlighet) så att de bästa ansikten hämtas. Dessutom exkluderas bilder som underskrider minimum upplösning 2048 pixlar. </w:t>
+      <w:proofErr w:type="spellEnd"/>
+      <w:r>
+        <w:t xml:space="preserve"> (nivå på förtroende/tillförlitlighet) så att de bästa ansikten hämtas. Dessutom exkluderas bilder som underskrider </w:t>
+      </w:r>
+      <w:proofErr w:type="gramStart"/>
+      <w:r>
+        <w:t>minimum upplösning</w:t>
+      </w:r>
+      <w:proofErr w:type="gramEnd"/>
+      <w:r>
+        <w:t xml:space="preserve"> 2048 pixlar. </w:t>
       </w:r>
     </w:p>
     <w:p>
@@ -260,14 +363,32 @@
         <w:t xml:space="preserve">För att underlätta hanteringen räknas ansiktets suddighet ut genom att räkna ut </w:t>
       </w:r>
       <w:r>
-        <w:t>varians av laplacian (skarpa kanter)</w:t>
-      </w:r>
-      <w:r>
-        <w:t xml:space="preserve">. Vanligen brukar värde under 100 indikera suddighet men en del bra bilder föll då bort så jag kombinerade &lt; 50 samt </w:t>
-      </w:r>
+        <w:t xml:space="preserve">varians av </w:t>
+      </w:r>
+      <w:proofErr w:type="spellStart"/>
+      <w:r>
+        <w:t>laplacian</w:t>
+      </w:r>
+      <w:proofErr w:type="spellEnd"/>
+      <w:r>
+        <w:t xml:space="preserve"> (skarpa kanter)</w:t>
+      </w:r>
+      <w:r>
+        <w:t xml:space="preserve">. Vanligen brukar värde under 100 indikera suddighet men en del bra bilder föll då bort så jag kombinerade </w:t>
+      </w:r>
+      <w:proofErr w:type="gramStart"/>
+      <w:r>
+        <w:t>&lt; 50</w:t>
+      </w:r>
+      <w:proofErr w:type="gramEnd"/>
+      <w:r>
+        <w:t xml:space="preserve"> samt </w:t>
+      </w:r>
+      <w:proofErr w:type="spellStart"/>
       <w:r>
         <w:t>confidence</w:t>
       </w:r>
+      <w:proofErr w:type="spellEnd"/>
       <w:r>
         <w:t xml:space="preserve"> &lt; 99% för att tagga bilder som suddiga. Detta genom att lägga till __suddig som suffix till filnamn.</w:t>
       </w:r>
@@ -335,7 +456,15 @@
         <w:ind w:left="360"/>
       </w:pPr>
       <w:r>
-        <w:t>Exempel på suddiga bilder, de syns först i Utforskaren och går enkelt att söka upp. Dessa bilder bör tas bort. Dessutom bör övriga bilder inspekteras, ev bilder på andra personer eller andra objekt måste tas bort för att inte påverka träning negativt.</w:t>
+        <w:t xml:space="preserve">Exempel på suddiga bilder, de syns först i Utforskaren och går enkelt att söka upp. Dessa bilder bör tas bort. Dessutom bör övriga bilder inspekteras, </w:t>
+      </w:r>
+      <w:proofErr w:type="spellStart"/>
+      <w:r>
+        <w:t>ev</w:t>
+      </w:r>
+      <w:proofErr w:type="spellEnd"/>
+      <w:r>
+        <w:t xml:space="preserve"> bilder på andra personer eller andra objekt måste tas bort för att inte påverka träning negativt.</w:t>
       </w:r>
     </w:p>
     <w:p>
@@ -351,8 +480,13 @@
         <w:t xml:space="preserve">Inspiration till </w:t>
       </w:r>
       <w:r>
-        <w:t>suddighet/laplacian</w:t>
-      </w:r>
+        <w:t>suddighet/</w:t>
+      </w:r>
+      <w:proofErr w:type="spellStart"/>
+      <w:r>
+        <w:t>laplacian</w:t>
+      </w:r>
+      <w:proofErr w:type="spellEnd"/>
       <w:r>
         <w:t xml:space="preserve"> från: </w:t>
       </w:r>
@@ -361,8 +495,21 @@
       </w:r>
     </w:p>
     <w:p>
-      <w:r>
-        <w:t>Augmenterade versioner av bilden skapas också. Följande augmenteringar görs:</w:t>
+      <w:proofErr w:type="spellStart"/>
+      <w:r>
+        <w:t>Augmenterade</w:t>
+      </w:r>
+      <w:proofErr w:type="spellEnd"/>
+      <w:r>
+        <w:t xml:space="preserve"> versioner av bilden skapas också. Följande </w:t>
+      </w:r>
+      <w:proofErr w:type="spellStart"/>
+      <w:r>
+        <w:t>augmenteringar</w:t>
+      </w:r>
+      <w:proofErr w:type="spellEnd"/>
+      <w:r>
+        <w:t xml:space="preserve"> görs:</w:t>
       </w:r>
     </w:p>
     <w:p>
@@ -415,7 +562,31 @@
     </w:p>
     <w:p>
       <w:r>
-        <w:t>De icke augmenterade bilderna har ett _A_ i slutet av filnamnet så att man enkelt kan göra träning enbart på icke augmenterade bilder. Under träning gav de augmenterade bilderna ett sämre resultat av oklar anledning.</w:t>
+        <w:t xml:space="preserve">De icke </w:t>
+      </w:r>
+      <w:proofErr w:type="spellStart"/>
+      <w:r>
+        <w:t>augmenterade</w:t>
+      </w:r>
+      <w:proofErr w:type="spellEnd"/>
+      <w:r>
+        <w:t xml:space="preserve"> bilderna har ett _A_ i slutet av filnamnet så att man enkelt kan göra träning enbart på icke </w:t>
+      </w:r>
+      <w:proofErr w:type="spellStart"/>
+      <w:r>
+        <w:t>augmenterade</w:t>
+      </w:r>
+      <w:proofErr w:type="spellEnd"/>
+      <w:r>
+        <w:t xml:space="preserve"> bilder. Under träning gav de </w:t>
+      </w:r>
+      <w:proofErr w:type="spellStart"/>
+      <w:r>
+        <w:t>augmenterade</w:t>
+      </w:r>
+      <w:proofErr w:type="spellEnd"/>
+      <w:r>
+        <w:t xml:space="preserve"> bilderna ett sämre resultat av oklar anledning.</w:t>
       </w:r>
     </w:p>
     <w:p>
@@ -524,18 +695,71 @@
     </w:p>
     <w:p>
       <w:r>
-        <w:t>Bilderna laddas in och normaliseras till storlek 224x224, pixlar reduceras till värde mellan 0..1 och kategorier encodas.</w:t>
-      </w:r>
-    </w:p>
-    <w:p>
-      <w:r>
-        <w:t>CNN modell skapas, som input anges shape/storl</w:t>
-      </w:r>
-      <w:r>
-        <w:t>ek på bilderna, dropout används för att undvika overfitting</w:t>
-      </w:r>
-      <w:r>
-        <w:t xml:space="preserve"> genom att ta angiven procent neuroner. Softmax avslutar och räknar ut andel andel sannolikhet per kategori.</w:t>
+        <w:t xml:space="preserve">Bilderna laddas in och normaliseras till storlek 224x224, pixlar reduceras till värde mellan </w:t>
+      </w:r>
+      <w:proofErr w:type="gramStart"/>
+      <w:r>
+        <w:t>0..</w:t>
+      </w:r>
+      <w:proofErr w:type="gramEnd"/>
+      <w:r>
+        <w:t xml:space="preserve">1 och kategorier </w:t>
+      </w:r>
+      <w:proofErr w:type="spellStart"/>
+      <w:r>
+        <w:t>encodas</w:t>
+      </w:r>
+      <w:proofErr w:type="spellEnd"/>
+      <w:r>
+        <w:t>.</w:t>
+      </w:r>
+    </w:p>
+    <w:p>
+      <w:r>
+        <w:t xml:space="preserve">CNN modell skapas, som input anges </w:t>
+      </w:r>
+      <w:proofErr w:type="spellStart"/>
+      <w:r>
+        <w:t>shape</w:t>
+      </w:r>
+      <w:proofErr w:type="spellEnd"/>
+      <w:r>
+        <w:t>/storl</w:t>
+      </w:r>
+      <w:r>
+        <w:t xml:space="preserve">ek på bilderna, </w:t>
+      </w:r>
+      <w:proofErr w:type="spellStart"/>
+      <w:r>
+        <w:t>dropout</w:t>
+      </w:r>
+      <w:proofErr w:type="spellEnd"/>
+      <w:r>
+        <w:t xml:space="preserve"> används för att undvika </w:t>
+      </w:r>
+      <w:proofErr w:type="spellStart"/>
+      <w:r>
+        <w:t>overfitting</w:t>
+      </w:r>
+      <w:proofErr w:type="spellEnd"/>
+      <w:r>
+        <w:t xml:space="preserve"> genom att ta angiven procent neuroner. </w:t>
+      </w:r>
+      <w:proofErr w:type="spellStart"/>
+      <w:r>
+        <w:t>Softmax</w:t>
+      </w:r>
+      <w:proofErr w:type="spellEnd"/>
+      <w:r>
+        <w:t xml:space="preserve"> avslutar och räknar ut andel </w:t>
+      </w:r>
+      <w:proofErr w:type="spellStart"/>
+      <w:r>
+        <w:t>andel</w:t>
+      </w:r>
+      <w:proofErr w:type="spellEnd"/>
+      <w:r>
+        <w:t xml:space="preserve"> sannolikhet per kategori.</w:t>
       </w:r>
     </w:p>
     <w:p>
@@ -553,7 +777,15 @@
     </w:p>
     <w:p>
       <w:r>
-        <w:t>Mellan varje epoch visas totalt korrekta och fel av test andelen samt noggrannhet per kategori</w:t>
+        <w:t xml:space="preserve">Mellan varje </w:t>
+      </w:r>
+      <w:proofErr w:type="spellStart"/>
+      <w:r>
+        <w:t>epoch</w:t>
+      </w:r>
+      <w:proofErr w:type="spellEnd"/>
+      <w:r>
+        <w:t xml:space="preserve"> visas totalt korrekta och fel av test andelen samt noggrannhet per kategori</w:t>
       </w:r>
     </w:p>
     <w:p>
@@ -617,7 +849,15 @@
         <w:pStyle w:val="Ingetavstnd"/>
       </w:pPr>
       <w:r>
-        <w:t>Välj en av de jpg filer som finns i mappen ”Analys”. Ett plot fönster visar de ansikten som hittats, om träffsäkerheten är &gt;70 visas namn och träffsäkerhet. Annars visas inget namn</w:t>
+        <w:t xml:space="preserve">Välj en av de jpg filer som finns i mappen ”Analys”. Ett </w:t>
+      </w:r>
+      <w:proofErr w:type="spellStart"/>
+      <w:r>
+        <w:t>plot</w:t>
+      </w:r>
+      <w:proofErr w:type="spellEnd"/>
+      <w:r>
+        <w:t xml:space="preserve"> fönster visar de ansikten som hittats, om träffsäkerheten är &gt;70 visas namn och träffsäkerhet. Annars visas inget namn</w:t>
       </w:r>
     </w:p>
     <w:p>
@@ -632,11 +872,21 @@
       <w:r>
         <w:t>Med den bifogade filen ”</w:t>
       </w:r>
+      <w:proofErr w:type="spellStart"/>
       <w:r>
         <w:t>DetEgnaProjektet</w:t>
       </w:r>
-      <w:r>
-        <w:t>” som uppnådde ca 75% test resultat känner modellen av nedan personer på de bifogade okända bilderna i analys mappen.</w:t>
+      <w:proofErr w:type="spellEnd"/>
+      <w:r>
+        <w:t xml:space="preserve">” som uppnådde ca 75% </w:t>
+      </w:r>
+      <w:proofErr w:type="gramStart"/>
+      <w:r>
+        <w:t>test resultat</w:t>
+      </w:r>
+      <w:proofErr w:type="gramEnd"/>
+      <w:r>
+        <w:t xml:space="preserve"> känner modellen av nedan personer på de bifogade okända bilderna i analys mappen.</w:t>
       </w:r>
     </w:p>
     <w:p>
@@ -648,6 +898,31 @@
       <w:pPr>
         <w:pStyle w:val="Ingetavstnd"/>
       </w:pPr>
+    </w:p>
+    <w:p>
+      <w:pPr>
+        <w:pStyle w:val="Ingetavstnd"/>
+      </w:pPr>
+    </w:p>
+    <w:p>
+      <w:pPr>
+        <w:pStyle w:val="Ingetavstnd"/>
+      </w:pPr>
+    </w:p>
+    <w:p>
+      <w:pPr>
+        <w:pStyle w:val="Ingetavstnd"/>
+      </w:pPr>
+      <w:r>
+        <w:lastRenderedPageBreak/>
+        <w:t>Bild ”</w:t>
+      </w:r>
+      <w:r>
+        <w:t>natalieportman_bradpitt.jpg</w:t>
+      </w:r>
+      <w:r>
+        <w:t>”</w:t>
+      </w:r>
     </w:p>
     <w:p>
       <w:pPr>
@@ -657,7 +932,6 @@
         <w:rPr>
           <w:noProof/>
         </w:rPr>
-        <w:lastRenderedPageBreak/>
         <w:drawing>
           <wp:inline distT="0" distB="0" distL="0" distR="0" wp14:anchorId="596C720B" wp14:editId="1E656F03">
             <wp:extent cx="5760720" cy="1998345"/>
@@ -699,6 +973,15 @@
       <w:pPr>
         <w:pStyle w:val="Ingetavstnd"/>
       </w:pPr>
+      <w:r>
+        <w:t>Bild ”</w:t>
+      </w:r>
+      <w:r>
+        <w:t>willsmith_angelinajolie.jpg</w:t>
+      </w:r>
+      <w:r>
+        <w:t>”</w:t>
+      </w:r>
     </w:p>
     <w:p>
       <w:pPr>
@@ -766,6 +1049,103 @@
     <w:p>
       <w:r>
         <w:t>Jag valde att använda CNN algoritmen då den gav goda resultat med relativt små mängder data, den är dessutom relativt snabb på en vanlig PC. För nybörjaren gick det snabbt att hitta bra resultat utan för mycket krångel.</w:t>
+      </w:r>
+    </w:p>
+    <w:p/>
+    <w:p>
+      <w:pPr>
+        <w:pStyle w:val="Rubrik2"/>
+      </w:pPr>
+      <w:r>
+        <w:t>Använda bibliotek som behöver installeras för att köra applikationen</w:t>
+      </w:r>
+    </w:p>
+    <w:p>
+      <w:pPr>
+        <w:pStyle w:val="Ingetavstnd"/>
+      </w:pPr>
+      <w:r>
+        <w:t>MTCNN</w:t>
+      </w:r>
+    </w:p>
+    <w:p>
+      <w:pPr>
+        <w:pStyle w:val="Ingetavstnd"/>
+      </w:pPr>
+      <w:proofErr w:type="spellStart"/>
+      <w:r>
+        <w:t>Tensorflow</w:t>
+      </w:r>
+      <w:proofErr w:type="spellEnd"/>
+    </w:p>
+    <w:p>
+      <w:pPr>
+        <w:pStyle w:val="Ingetavstnd"/>
+      </w:pPr>
+      <w:proofErr w:type="spellStart"/>
+      <w:r>
+        <w:t>Sklearn</w:t>
+      </w:r>
+      <w:proofErr w:type="spellEnd"/>
+    </w:p>
+    <w:p>
+      <w:pPr>
+        <w:pStyle w:val="Ingetavstnd"/>
+      </w:pPr>
+      <w:r>
+        <w:t>CV2</w:t>
+      </w:r>
+    </w:p>
+    <w:p>
+      <w:pPr>
+        <w:pStyle w:val="Ingetavstnd"/>
+      </w:pPr>
+      <w:proofErr w:type="spellStart"/>
+      <w:r>
+        <w:t>Numpy</w:t>
+      </w:r>
+      <w:proofErr w:type="spellEnd"/>
+    </w:p>
+    <w:p>
+      <w:pPr>
+        <w:pStyle w:val="Ingetavstnd"/>
+      </w:pPr>
+      <w:proofErr w:type="spellStart"/>
+      <w:r>
+        <w:t>Matplotlib</w:t>
+      </w:r>
+      <w:proofErr w:type="spellEnd"/>
+    </w:p>
+    <w:p>
+      <w:pPr>
+        <w:pStyle w:val="Ingetavstnd"/>
+      </w:pPr>
+    </w:p>
+    <w:p>
+      <w:pPr>
+        <w:pStyle w:val="Ingetavstnd"/>
+      </w:pPr>
+      <w:r>
+        <w:t>MTCNN installeras med ”</w:t>
+      </w:r>
+      <w:r>
+        <w:t xml:space="preserve">pip </w:t>
+      </w:r>
+      <w:proofErr w:type="spellStart"/>
+      <w:r>
+        <w:t>install</w:t>
+      </w:r>
+      <w:proofErr w:type="spellEnd"/>
+      <w:r>
+        <w:t xml:space="preserve"> </w:t>
+      </w:r>
+      <w:proofErr w:type="spellStart"/>
+      <w:r>
+        <w:t>mtcnn</w:t>
+      </w:r>
+      <w:proofErr w:type="spellEnd"/>
+      <w:r>
+        <w:t>”</w:t>
       </w:r>
     </w:p>
     <w:sectPr>
@@ -1530,7 +1910,6 @@
   <w:style w:type="character" w:default="1" w:styleId="Standardstycketeckensnitt">
     <w:name w:val="Default Paragraph Font"/>
     <w:uiPriority w:val="1"/>
-    <w:semiHidden/>
     <w:unhideWhenUsed/>
   </w:style>
   <w:style w:type="table" w:default="1" w:styleId="Normaltabell">

</xml_diff>